<commit_message>
Professor: inciou orijeto, Aluno, Livro, Emprestimo, App, server, routes
</commit_message>
<xml_diff>
--- a/docs/Universo das Palavras.docx
+++ b/docs/Universo das Palavras.docx
@@ -1315,8 +1315,6 @@
           <w:szCs w:val="24"/>
         </w:rPr>
       </w:pPr>
-      <w:bookmarkStart w:id="0" w:name="_GoBack"/>
-      <w:bookmarkEnd w:id="0"/>
     </w:p>
     <w:p>
       <w:pPr>
@@ -4009,12 +4007,22 @@
         <w:jc w:val="both"/>
         <w:rPr>
           <w:rFonts w:asciiTheme="minorHAnsi" w:hAnsiTheme="minorHAnsi" w:cstheme="minorHAnsi"/>
-          <w:szCs w:val="24"/>
-        </w:rPr>
-      </w:pPr>
-      <w:r>
-        <w:rPr>
-          <w:rFonts w:asciiTheme="minorHAnsi" w:hAnsiTheme="minorHAnsi" w:cstheme="minorHAnsi"/>
+          <w:b/>
+          <w:szCs w:val="24"/>
+        </w:rPr>
+      </w:pPr>
+      <w:r>
+        <w:rPr>
+          <w:rFonts w:asciiTheme="minorHAnsi" w:hAnsiTheme="minorHAnsi" w:cstheme="minorHAnsi"/>
+          <w:b/>
+          <w:szCs w:val="24"/>
+        </w:rPr>
+        <w:t xml:space="preserve"> 2.2.7 </w:t>
+      </w:r>
+      <w:r>
+        <w:rPr>
+          <w:rFonts w:asciiTheme="minorHAnsi" w:hAnsiTheme="minorHAnsi" w:cstheme="minorHAnsi"/>
+          <w:b/>
           <w:szCs w:val="24"/>
         </w:rPr>
         <w:t>RF007 – Empréstimo de Livro</w:t>
@@ -4471,211 +4479,46 @@
     </w:p>
     <w:p>
       <w:pPr>
-        <w:jc w:val="both"/>
-        <w:rPr>
-          <w:rFonts w:asciiTheme="minorHAnsi" w:hAnsiTheme="minorHAnsi" w:cstheme="minorHAnsi"/>
-          <w:szCs w:val="24"/>
-        </w:rPr>
-      </w:pPr>
-    </w:p>
-    <w:p>
-      <w:pPr>
-        <w:jc w:val="both"/>
-        <w:rPr>
-          <w:rFonts w:asciiTheme="minorHAnsi" w:hAnsiTheme="minorHAnsi" w:cstheme="minorHAnsi"/>
-          <w:szCs w:val="24"/>
-        </w:rPr>
-      </w:pPr>
-    </w:p>
-    <w:p>
-      <w:pPr>
-        <w:jc w:val="both"/>
-        <w:rPr>
-          <w:rFonts w:asciiTheme="minorHAnsi" w:hAnsiTheme="minorHAnsi" w:cstheme="minorHAnsi"/>
-          <w:szCs w:val="24"/>
-        </w:rPr>
-      </w:pPr>
-    </w:p>
-    <w:p>
-      <w:pPr>
-        <w:jc w:val="both"/>
-        <w:rPr>
-          <w:rFonts w:asciiTheme="minorHAnsi" w:hAnsiTheme="minorHAnsi" w:cstheme="minorHAnsi"/>
-          <w:szCs w:val="24"/>
-        </w:rPr>
-      </w:pPr>
-    </w:p>
-    <w:p>
-      <w:pPr>
-        <w:jc w:val="both"/>
-        <w:rPr>
-          <w:rFonts w:asciiTheme="minorHAnsi" w:hAnsiTheme="minorHAnsi" w:cstheme="minorHAnsi"/>
-          <w:szCs w:val="24"/>
-        </w:rPr>
-      </w:pPr>
-    </w:p>
-    <w:p>
-      <w:pPr>
-        <w:jc w:val="both"/>
-        <w:rPr>
-          <w:rFonts w:asciiTheme="minorHAnsi" w:hAnsiTheme="minorHAnsi" w:cstheme="minorHAnsi"/>
-          <w:szCs w:val="24"/>
-        </w:rPr>
-      </w:pPr>
-    </w:p>
-    <w:p>
-      <w:pPr>
-        <w:jc w:val="both"/>
-        <w:rPr>
-          <w:rFonts w:asciiTheme="minorHAnsi" w:hAnsiTheme="minorHAnsi" w:cstheme="minorHAnsi"/>
-          <w:szCs w:val="24"/>
-        </w:rPr>
-      </w:pPr>
-    </w:p>
-    <w:p>
-      <w:pPr>
-        <w:jc w:val="both"/>
-        <w:rPr>
-          <w:rFonts w:asciiTheme="minorHAnsi" w:hAnsiTheme="minorHAnsi" w:cstheme="minorHAnsi"/>
-          <w:szCs w:val="24"/>
-        </w:rPr>
-      </w:pPr>
-    </w:p>
-    <w:p>
-      <w:pPr>
-        <w:jc w:val="both"/>
-        <w:rPr>
-          <w:rFonts w:asciiTheme="minorHAnsi" w:hAnsiTheme="minorHAnsi" w:cstheme="minorHAnsi"/>
-          <w:szCs w:val="24"/>
-        </w:rPr>
-      </w:pPr>
-    </w:p>
-    <w:p>
-      <w:pPr>
-        <w:jc w:val="both"/>
-        <w:rPr>
-          <w:rFonts w:asciiTheme="minorHAnsi" w:hAnsiTheme="minorHAnsi" w:cstheme="minorHAnsi"/>
-          <w:szCs w:val="24"/>
-        </w:rPr>
-      </w:pPr>
-    </w:p>
-    <w:p>
-      <w:pPr>
-        <w:jc w:val="both"/>
-        <w:rPr>
-          <w:rFonts w:asciiTheme="minorHAnsi" w:hAnsiTheme="minorHAnsi" w:cstheme="minorHAnsi"/>
-          <w:szCs w:val="24"/>
-        </w:rPr>
-      </w:pPr>
-    </w:p>
-    <w:p>
-      <w:pPr>
-        <w:jc w:val="both"/>
-        <w:rPr>
-          <w:rFonts w:asciiTheme="minorHAnsi" w:hAnsiTheme="minorHAnsi" w:cstheme="minorHAnsi"/>
-          <w:szCs w:val="24"/>
-        </w:rPr>
-      </w:pPr>
-    </w:p>
-    <w:p>
-      <w:pPr>
-        <w:jc w:val="both"/>
-        <w:rPr>
-          <w:rFonts w:asciiTheme="minorHAnsi" w:hAnsiTheme="minorHAnsi" w:cstheme="minorHAnsi"/>
-          <w:szCs w:val="24"/>
-        </w:rPr>
-      </w:pPr>
-    </w:p>
-    <w:p>
-      <w:pPr>
-        <w:jc w:val="both"/>
-        <w:rPr>
-          <w:rFonts w:asciiTheme="minorHAnsi" w:hAnsiTheme="minorHAnsi" w:cstheme="minorHAnsi"/>
-          <w:szCs w:val="24"/>
-        </w:rPr>
-      </w:pPr>
-    </w:p>
-    <w:p>
-      <w:pPr>
-        <w:jc w:val="both"/>
-        <w:rPr>
-          <w:rFonts w:asciiTheme="minorHAnsi" w:hAnsiTheme="minorHAnsi" w:cstheme="minorHAnsi"/>
-          <w:szCs w:val="24"/>
-        </w:rPr>
-      </w:pPr>
-    </w:p>
-    <w:p>
-      <w:pPr>
-        <w:jc w:val="both"/>
-        <w:rPr>
-          <w:rFonts w:asciiTheme="minorHAnsi" w:hAnsiTheme="minorHAnsi" w:cstheme="minorHAnsi"/>
-          <w:szCs w:val="24"/>
-        </w:rPr>
-      </w:pPr>
-    </w:p>
-    <w:p>
-      <w:pPr>
-        <w:jc w:val="both"/>
-        <w:rPr>
-          <w:rFonts w:asciiTheme="minorHAnsi" w:hAnsiTheme="minorHAnsi" w:cstheme="minorHAnsi"/>
-          <w:szCs w:val="24"/>
-        </w:rPr>
-      </w:pPr>
-    </w:p>
-    <w:p>
-      <w:pPr>
-        <w:jc w:val="both"/>
-        <w:rPr>
-          <w:rFonts w:asciiTheme="minorHAnsi" w:hAnsiTheme="minorHAnsi" w:cstheme="minorHAnsi"/>
-          <w:szCs w:val="24"/>
-        </w:rPr>
-      </w:pPr>
-    </w:p>
-    <w:p>
-      <w:pPr>
-        <w:jc w:val="both"/>
-        <w:rPr>
-          <w:rFonts w:asciiTheme="minorHAnsi" w:hAnsiTheme="minorHAnsi" w:cstheme="minorHAnsi"/>
-          <w:szCs w:val="24"/>
-        </w:rPr>
-      </w:pPr>
-    </w:p>
-    <w:p>
-      <w:pPr>
-        <w:jc w:val="both"/>
-        <w:rPr>
-          <w:rFonts w:asciiTheme="minorHAnsi" w:hAnsiTheme="minorHAnsi" w:cstheme="minorHAnsi"/>
-          <w:szCs w:val="24"/>
-        </w:rPr>
-      </w:pPr>
-    </w:p>
-    <w:p>
-      <w:pPr>
-        <w:jc w:val="both"/>
-        <w:rPr>
-          <w:rFonts w:asciiTheme="minorHAnsi" w:hAnsiTheme="minorHAnsi" w:cstheme="minorHAnsi"/>
-          <w:szCs w:val="24"/>
-        </w:rPr>
-      </w:pPr>
-    </w:p>
-    <w:p>
-      <w:pPr>
-        <w:jc w:val="both"/>
-        <w:rPr>
-          <w:rFonts w:asciiTheme="minorHAnsi" w:hAnsiTheme="minorHAnsi" w:cstheme="minorHAnsi"/>
-          <w:szCs w:val="24"/>
-        </w:rPr>
-      </w:pPr>
-      <w:r>
-        <w:rPr>
-          <w:rFonts w:asciiTheme="minorHAnsi" w:hAnsiTheme="minorHAnsi" w:cstheme="minorHAnsi"/>
-          <w:szCs w:val="24"/>
-        </w:rPr>
+        <w:ind w:firstLine="0"/>
+        <w:jc w:val="both"/>
+        <w:rPr>
+          <w:rFonts w:asciiTheme="minorHAnsi" w:hAnsiTheme="minorHAnsi" w:cstheme="minorHAnsi"/>
+          <w:szCs w:val="24"/>
+        </w:rPr>
+      </w:pPr>
+    </w:p>
+    <w:p>
+      <w:pPr>
+        <w:ind w:firstLine="0"/>
+        <w:jc w:val="both"/>
+        <w:rPr>
+          <w:rFonts w:asciiTheme="minorHAnsi" w:hAnsiTheme="minorHAnsi" w:cstheme="minorHAnsi"/>
+          <w:szCs w:val="24"/>
+        </w:rPr>
+      </w:pPr>
+    </w:p>
+    <w:p>
+      <w:pPr>
+        <w:jc w:val="both"/>
+        <w:rPr>
+          <w:rFonts w:asciiTheme="minorHAnsi" w:hAnsiTheme="minorHAnsi" w:cstheme="minorHAnsi"/>
+          <w:b/>
+          <w:szCs w:val="24"/>
+        </w:rPr>
+      </w:pPr>
+      <w:r>
+        <w:rPr>
+          <w:rFonts w:asciiTheme="minorHAnsi" w:hAnsiTheme="minorHAnsi" w:cstheme="minorHAnsi"/>
+          <w:b/>
+          <w:szCs w:val="24"/>
+        </w:rPr>
+        <w:lastRenderedPageBreak/>
         <w:t xml:space="preserve">3 DIAGRAMAS </w:t>
       </w:r>
       <w:r>
         <w:rPr>
           <w:rFonts w:asciiTheme="minorHAnsi" w:hAnsiTheme="minorHAnsi" w:cstheme="minorHAnsi"/>
+          <w:b/>
           <w:szCs w:val="24"/>
         </w:rPr>
         <w:t>DO SISTEMA</w:t>
@@ -4711,12 +4554,14 @@
         <w:jc w:val="both"/>
         <w:rPr>
           <w:rFonts w:asciiTheme="minorHAnsi" w:hAnsiTheme="minorHAnsi" w:cstheme="minorHAnsi"/>
-          <w:szCs w:val="24"/>
-        </w:rPr>
-      </w:pPr>
-      <w:r>
-        <w:rPr>
-          <w:rFonts w:asciiTheme="minorHAnsi" w:hAnsiTheme="minorHAnsi" w:cstheme="minorHAnsi"/>
+          <w:b/>
+          <w:szCs w:val="24"/>
+        </w:rPr>
+      </w:pPr>
+      <w:r>
+        <w:rPr>
+          <w:rFonts w:asciiTheme="minorHAnsi" w:hAnsiTheme="minorHAnsi" w:cstheme="minorHAnsi"/>
+          <w:b/>
           <w:szCs w:val="24"/>
         </w:rPr>
         <w:t>3.1</w:t>
@@ -4724,6 +4569,7 @@
       <w:r>
         <w:rPr>
           <w:rFonts w:asciiTheme="minorHAnsi" w:hAnsiTheme="minorHAnsi" w:cstheme="minorHAnsi"/>
+          <w:b/>
           <w:szCs w:val="24"/>
         </w:rPr>
         <w:t xml:space="preserve"> Diagrama de Classe</w:t>
@@ -4792,7 +4638,6 @@
           <w:szCs w:val="24"/>
           <w:lang w:eastAsia="pt-BR"/>
         </w:rPr>
-        <w:lastRenderedPageBreak/>
         <w:drawing>
           <wp:inline distT="0" distB="0" distL="0" distR="0" wp14:anchorId="631439C3" wp14:editId="19F8E8A6">
             <wp:extent cx="3130550" cy="3014763"/>
@@ -4862,12 +4707,14 @@
         <w:jc w:val="both"/>
         <w:rPr>
           <w:rFonts w:asciiTheme="minorHAnsi" w:hAnsiTheme="minorHAnsi" w:cstheme="minorHAnsi"/>
-          <w:szCs w:val="24"/>
-        </w:rPr>
-      </w:pPr>
-      <w:r>
-        <w:rPr>
-          <w:rFonts w:asciiTheme="minorHAnsi" w:hAnsiTheme="minorHAnsi" w:cstheme="minorHAnsi"/>
+          <w:b/>
+          <w:szCs w:val="24"/>
+        </w:rPr>
+      </w:pPr>
+      <w:r>
+        <w:rPr>
+          <w:rFonts w:asciiTheme="minorHAnsi" w:hAnsiTheme="minorHAnsi" w:cstheme="minorHAnsi"/>
+          <w:b/>
           <w:szCs w:val="24"/>
         </w:rPr>
         <w:t>3.2</w:t>
@@ -4875,6 +4722,7 @@
       <w:r>
         <w:rPr>
           <w:rFonts w:asciiTheme="minorHAnsi" w:hAnsiTheme="minorHAnsi" w:cstheme="minorHAnsi"/>
+          <w:b/>
           <w:szCs w:val="24"/>
         </w:rPr>
         <w:t xml:space="preserve"> Banco de Dados</w:t>
@@ -4893,23 +4741,21 @@
           <w:rFonts w:asciiTheme="minorHAnsi" w:hAnsiTheme="minorHAnsi" w:cstheme="minorHAnsi"/>
           <w:szCs w:val="24"/>
         </w:rPr>
-        <w:t>SGBD- Utilizado</w:t>
-      </w:r>
-    </w:p>
-    <w:p>
-      <w:pPr>
-        <w:jc w:val="both"/>
-        <w:rPr>
-          <w:rFonts w:asciiTheme="minorHAnsi" w:hAnsiTheme="minorHAnsi" w:cstheme="minorHAnsi"/>
-          <w:szCs w:val="24"/>
-        </w:rPr>
-      </w:pPr>
-      <w:r>
-        <w:rPr>
-          <w:rFonts w:asciiTheme="minorHAnsi" w:hAnsiTheme="minorHAnsi" w:cstheme="minorHAnsi"/>
-          <w:szCs w:val="24"/>
-        </w:rPr>
-        <w:t>Esse sistema de gerenciamento de banco de dados que pode seguir o modelo relacional. Ele oferece suporte e robusto para a sua manipulação e a consulta de enormes volumes de dados, que utiliza a linguagem SQL. E suas principais características que podem incluir a sua alta escalabilidade, a segurança avançada e tendo o controle de permissões e suas transações ACID, vai garantindo a integridade de todos os dados. Ele pode possui uma das interfaces que seria amigável que pode permitir tanto o uso das linhas de comando quanto os das interfaces gráficas.</w:t>
+        <w:t>Esse sistema de gerenciamento de banco de dados que pode seguir o modelo relacional. Ele oferece suporte e robusto para a sua manipulação e a consulta de enormes volumes de dados, que utiliza a linguagem SQL. E suas principais características que podem incluir a sua a</w:t>
+      </w:r>
+      <w:r>
+        <w:rPr>
+          <w:rFonts w:asciiTheme="minorHAnsi" w:hAnsiTheme="minorHAnsi" w:cstheme="minorHAnsi"/>
+          <w:szCs w:val="24"/>
+        </w:rPr>
+        <w:t xml:space="preserve">lta escalabilidade, a segurança </w:t>
+      </w:r>
+      <w:r>
+        <w:rPr>
+          <w:rFonts w:asciiTheme="minorHAnsi" w:hAnsiTheme="minorHAnsi" w:cstheme="minorHAnsi"/>
+          <w:szCs w:val="24"/>
+        </w:rPr>
+        <w:t>avançada e tendo o controle de permissões e suas transações ACID, vai garantindo a integridade de todos os dados. Ele pode possui uma das interfaces que seria amigável que pode permitir tanto o uso das linhas de comando quanto os das interfaces gráficas.</w:t>
       </w:r>
     </w:p>
     <w:p>
@@ -4927,6 +4773,7 @@
           <w:szCs w:val="24"/>
           <w:lang w:eastAsia="pt-BR"/>
         </w:rPr>
+        <w:lastRenderedPageBreak/>
         <w:drawing>
           <wp:inline distT="0" distB="0" distL="0" distR="0" wp14:anchorId="4C7BBA12" wp14:editId="419E0FB1">
             <wp:extent cx="3873073" cy="1985010"/>
@@ -5173,18 +5020,26 @@
     </w:p>
     <w:p>
       <w:pPr>
-        <w:jc w:val="both"/>
-        <w:rPr>
-          <w:rFonts w:asciiTheme="minorHAnsi" w:hAnsiTheme="minorHAnsi" w:cstheme="minorHAnsi"/>
-          <w:szCs w:val="24"/>
-        </w:rPr>
-      </w:pPr>
-      <w:r>
-        <w:rPr>
-          <w:rFonts w:asciiTheme="minorHAnsi" w:hAnsiTheme="minorHAnsi" w:cstheme="minorHAnsi"/>
-          <w:szCs w:val="24"/>
-        </w:rPr>
-        <w:t xml:space="preserve">Explica o que é </w:t>
+        <w:ind w:firstLine="0"/>
+        <w:jc w:val="both"/>
+        <w:rPr>
+          <w:rFonts w:asciiTheme="minorHAnsi" w:hAnsiTheme="minorHAnsi" w:cstheme="minorHAnsi"/>
+          <w:szCs w:val="24"/>
+        </w:rPr>
+      </w:pPr>
+      <w:r>
+        <w:rPr>
+          <w:rFonts w:asciiTheme="minorHAnsi" w:hAnsiTheme="minorHAnsi" w:cstheme="minorHAnsi"/>
+          <w:szCs w:val="24"/>
+        </w:rPr>
+        <w:t xml:space="preserve">  Nos desenvolvimento</w:t>
+      </w:r>
+      <w:r>
+        <w:rPr>
+          <w:rFonts w:asciiTheme="minorHAnsi" w:hAnsiTheme="minorHAnsi" w:cstheme="minorHAnsi"/>
+          <w:szCs w:val="24"/>
+        </w:rPr>
+        <w:t xml:space="preserve">s delas, </w:t>
       </w:r>
       <w:proofErr w:type="gramStart"/>
       <w:r>
@@ -5192,7 +5047,7 @@
           <w:rFonts w:asciiTheme="minorHAnsi" w:hAnsiTheme="minorHAnsi" w:cstheme="minorHAnsi"/>
           <w:szCs w:val="24"/>
         </w:rPr>
-        <w:t>rota ,</w:t>
+        <w:t>as rotas é</w:t>
       </w:r>
       <w:proofErr w:type="gramEnd"/>
       <w:r>
@@ -5200,7 +5055,43 @@
           <w:rFonts w:asciiTheme="minorHAnsi" w:hAnsiTheme="minorHAnsi" w:cstheme="minorHAnsi"/>
           <w:szCs w:val="24"/>
         </w:rPr>
-        <w:t xml:space="preserve"> lembrando que nada nesse documento deve ser tratado como pergunta e resposta, cabe a contextualização ou o termo dissertação. </w:t>
+        <w:t xml:space="preserve"> muito aplicável em vários campos do conhecimento e da sua vida cotidiana, pode ser entendido como um caminho que pode conectar dois pontos ou mais pontos,</w:t>
+      </w:r>
+      <w:r>
+        <w:rPr>
+          <w:rFonts w:asciiTheme="minorHAnsi" w:hAnsiTheme="minorHAnsi" w:cstheme="minorHAnsi"/>
+          <w:szCs w:val="24"/>
+        </w:rPr>
+        <w:t xml:space="preserve"> </w:t>
+      </w:r>
+      <w:r>
+        <w:rPr>
+          <w:rFonts w:asciiTheme="minorHAnsi" w:hAnsiTheme="minorHAnsi" w:cstheme="minorHAnsi"/>
+          <w:szCs w:val="24"/>
+        </w:rPr>
+        <w:t xml:space="preserve">sendo um contexto físico, digital ou também abstrato. </w:t>
+      </w:r>
+      <w:r>
+        <w:rPr>
+          <w:rFonts w:asciiTheme="minorHAnsi" w:hAnsiTheme="minorHAnsi" w:cstheme="minorHAnsi"/>
+          <w:szCs w:val="24"/>
+        </w:rPr>
+        <w:t xml:space="preserve">E a rota, na sua essência ela determina um trajeto que pode ser </w:t>
+      </w:r>
+      <w:r>
+        <w:rPr>
+          <w:rFonts w:asciiTheme="minorHAnsi" w:hAnsiTheme="minorHAnsi" w:cstheme="minorHAnsi"/>
+          <w:szCs w:val="24"/>
+        </w:rPr>
+        <w:lastRenderedPageBreak/>
+        <w:t>seguido que atinja o seu destino determinado, e é necessário tanto para deslocamento humano quanto para o funcionamento dos sistemas complexos.</w:t>
+      </w:r>
+      <w:r>
+        <w:rPr>
+          <w:rFonts w:asciiTheme="minorHAnsi" w:hAnsiTheme="minorHAnsi" w:cstheme="minorHAnsi"/>
+          <w:szCs w:val="24"/>
+        </w:rPr>
+        <w:t xml:space="preserve"> </w:t>
       </w:r>
     </w:p>
     <w:tbl>
@@ -5617,6 +5508,99 @@
     </w:p>
     <w:p>
       <w:pPr>
+        <w:jc w:val="both"/>
+        <w:rPr>
+          <w:rFonts w:asciiTheme="minorHAnsi" w:hAnsiTheme="minorHAnsi" w:cstheme="minorHAnsi"/>
+          <w:szCs w:val="24"/>
+        </w:rPr>
+      </w:pPr>
+      <w:r>
+        <w:rPr>
+          <w:rFonts w:asciiTheme="minorHAnsi" w:hAnsiTheme="minorHAnsi" w:cstheme="minorHAnsi"/>
+          <w:szCs w:val="24"/>
+        </w:rPr>
+        <w:lastRenderedPageBreak/>
+        <w:t>Uma interface ela é um ponto de interação ente um usuário e um sistema, de aplicativo ou um dispositivo. E pode também ser representada de diversas formas, como as telas gráficas, e comandos de textos, ou até interfaces físicas, como os botões e os controles de vários dispositivos eletrônicos.</w:t>
+      </w:r>
+    </w:p>
+    <w:p>
+      <w:pPr>
+        <w:jc w:val="both"/>
+        <w:rPr>
+          <w:rFonts w:asciiTheme="minorHAnsi" w:hAnsiTheme="minorHAnsi" w:cstheme="minorHAnsi"/>
+          <w:szCs w:val="24"/>
+        </w:rPr>
+      </w:pPr>
+    </w:p>
+    <w:p>
+      <w:pPr>
+        <w:jc w:val="both"/>
+        <w:rPr>
+          <w:rFonts w:asciiTheme="minorHAnsi" w:hAnsiTheme="minorHAnsi" w:cstheme="minorHAnsi"/>
+          <w:szCs w:val="24"/>
+        </w:rPr>
+      </w:pPr>
+      <w:r>
+        <w:rPr>
+          <w:rFonts w:asciiTheme="minorHAnsi" w:hAnsiTheme="minorHAnsi" w:cstheme="minorHAnsi"/>
+          <w:szCs w:val="24"/>
+        </w:rPr>
+        <w:t>5.2 Paleta de Cores</w:t>
+      </w:r>
+    </w:p>
+    <w:p>
+      <w:pPr>
+        <w:jc w:val="both"/>
+        <w:rPr>
+          <w:rFonts w:asciiTheme="minorHAnsi" w:hAnsiTheme="minorHAnsi" w:cstheme="minorHAnsi"/>
+          <w:szCs w:val="24"/>
+        </w:rPr>
+      </w:pPr>
+      <w:r>
+        <w:rPr>
+          <w:rFonts w:asciiTheme="minorHAnsi" w:hAnsiTheme="minorHAnsi" w:cstheme="minorHAnsi"/>
+          <w:szCs w:val="24"/>
+        </w:rPr>
+        <w:drawing>
+          <wp:inline distT="0" distB="0" distL="0" distR="0" wp14:anchorId="21EB3A05" wp14:editId="6AF3E39D">
+            <wp:extent cx="5760085" cy="567690"/>
+            <wp:effectExtent l="0" t="0" r="0" b="3810"/>
+            <wp:docPr id="6" name="Imagem 6"/>
+            <wp:cNvGraphicFramePr>
+              <a:graphicFrameLocks xmlns:a="http://schemas.openxmlformats.org/drawingml/2006/main" noChangeAspect="1"/>
+            </wp:cNvGraphicFramePr>
+            <a:graphic xmlns:a="http://schemas.openxmlformats.org/drawingml/2006/main">
+              <a:graphicData uri="http://schemas.openxmlformats.org/drawingml/2006/picture">
+                <pic:pic xmlns:pic="http://schemas.openxmlformats.org/drawingml/2006/picture">
+                  <pic:nvPicPr>
+                    <pic:cNvPr id="1" name=""/>
+                    <pic:cNvPicPr/>
+                  </pic:nvPicPr>
+                  <pic:blipFill>
+                    <a:blip r:embed="rId10"/>
+                    <a:stretch>
+                      <a:fillRect/>
+                    </a:stretch>
+                  </pic:blipFill>
+                  <pic:spPr>
+                    <a:xfrm>
+                      <a:off x="0" y="0"/>
+                      <a:ext cx="5760085" cy="567690"/>
+                    </a:xfrm>
+                    <a:prstGeom prst="rect">
+                      <a:avLst/>
+                    </a:prstGeom>
+                  </pic:spPr>
+                </pic:pic>
+              </a:graphicData>
+            </a:graphic>
+          </wp:inline>
+        </w:drawing>
+      </w:r>
+    </w:p>
+    <w:p>
+      <w:pPr>
+        <w:pStyle w:val="PargrafodaLista"/>
         <w:ind w:firstLine="0"/>
         <w:jc w:val="both"/>
         <w:rPr>
@@ -5629,67 +5613,34 @@
           <w:rFonts w:asciiTheme="minorHAnsi" w:hAnsiTheme="minorHAnsi" w:cstheme="minorHAnsi"/>
           <w:szCs w:val="24"/>
         </w:rPr>
-        <w:t xml:space="preserve">Escreva o que é uma interface e o objetivo dela </w:t>
-      </w:r>
-    </w:p>
-    <w:p>
-      <w:pPr>
-        <w:jc w:val="both"/>
-        <w:rPr>
-          <w:rFonts w:asciiTheme="minorHAnsi" w:hAnsiTheme="minorHAnsi" w:cstheme="minorHAnsi"/>
-          <w:szCs w:val="24"/>
-        </w:rPr>
-      </w:pPr>
-    </w:p>
-    <w:p>
-      <w:pPr>
-        <w:jc w:val="both"/>
-        <w:rPr>
-          <w:rFonts w:asciiTheme="minorHAnsi" w:hAnsiTheme="minorHAnsi" w:cstheme="minorHAnsi"/>
-          <w:szCs w:val="24"/>
-        </w:rPr>
-      </w:pPr>
-    </w:p>
-    <w:p>
-      <w:pPr>
-        <w:jc w:val="both"/>
-        <w:rPr>
-          <w:rFonts w:asciiTheme="minorHAnsi" w:hAnsiTheme="minorHAnsi" w:cstheme="minorHAnsi"/>
-          <w:szCs w:val="24"/>
-        </w:rPr>
-      </w:pPr>
-      <w:r>
-        <w:rPr>
-          <w:rFonts w:asciiTheme="minorHAnsi" w:hAnsiTheme="minorHAnsi" w:cstheme="minorHAnsi"/>
-          <w:szCs w:val="24"/>
-        </w:rPr>
-        <w:t>5.2 Paleta de Cores</w:t>
-      </w:r>
-    </w:p>
-    <w:p>
-      <w:pPr>
-        <w:jc w:val="both"/>
-        <w:rPr>
-          <w:rFonts w:asciiTheme="minorHAnsi" w:hAnsiTheme="minorHAnsi" w:cstheme="minorHAnsi"/>
-          <w:szCs w:val="24"/>
-        </w:rPr>
-      </w:pPr>
-      <w:r>
-        <w:rPr>
-          <w:rFonts w:asciiTheme="minorHAnsi" w:hAnsiTheme="minorHAnsi" w:cstheme="minorHAnsi"/>
-          <w:szCs w:val="24"/>
-        </w:rPr>
-        <w:t>Escreva sobre a paleta de cores e insira a imagem delas</w:t>
-      </w:r>
-    </w:p>
-    <w:p>
-      <w:pPr>
-        <w:jc w:val="both"/>
-        <w:rPr>
-          <w:rFonts w:asciiTheme="minorHAnsi" w:hAnsiTheme="minorHAnsi" w:cstheme="minorHAnsi"/>
-          <w:szCs w:val="24"/>
-        </w:rPr>
-      </w:pPr>
+        <w:t xml:space="preserve">- Escolhi essa paleta de cores, por pesquisas e sites que dei uma olhada, e também são uns tons </w:t>
+      </w:r>
+      <w:r>
+        <w:t>neutros e terrosos</w:t>
+      </w:r>
+      <w:r>
+        <w:t xml:space="preserve"> </w:t>
+      </w:r>
+      <w:r>
+        <w:t>e que podem oferecer uma estética mais acolhedora e profissional.</w:t>
+      </w:r>
+      <w:r>
+        <w:t xml:space="preserve"> </w:t>
+      </w:r>
+      <w:r>
+        <w:t>A paleta de cores oferece uma combinação equilibrada de elegância</w:t>
+      </w:r>
+      <w:r>
+        <w:t xml:space="preserve">, e foi uma excelente escolha para esse </w:t>
+      </w:r>
+      <w:proofErr w:type="spellStart"/>
+      <w:r>
+        <w:t>mockup</w:t>
+      </w:r>
+      <w:proofErr w:type="spellEnd"/>
+      <w:r>
+        <w:t xml:space="preserve"> por ser para uma biblioteca de livro.</w:t>
+      </w:r>
     </w:p>
     <w:p>
       <w:pPr>
@@ -5733,22 +5684,58 @@
           <w:szCs w:val="24"/>
         </w:rPr>
       </w:pPr>
-      <w:r>
-        <w:rPr>
-          <w:rFonts w:asciiTheme="minorHAnsi" w:hAnsiTheme="minorHAnsi" w:cstheme="minorHAnsi"/>
-          <w:szCs w:val="24"/>
-        </w:rPr>
-        <w:t xml:space="preserve">Texto antes da imagem, relatando a qual entidade aquela interface pertence </w:t>
-      </w:r>
-    </w:p>
-    <w:p>
-      <w:pPr>
-        <w:jc w:val="both"/>
-        <w:rPr>
-          <w:rFonts w:asciiTheme="minorHAnsi" w:hAnsiTheme="minorHAnsi" w:cstheme="minorHAnsi"/>
-          <w:szCs w:val="24"/>
-        </w:rPr>
-      </w:pPr>
+      <w:bookmarkStart w:id="0" w:name="_GoBack"/>
+      <w:bookmarkEnd w:id="0"/>
+    </w:p>
+    <w:p>
+      <w:pPr>
+        <w:jc w:val="both"/>
+        <w:rPr>
+          <w:rFonts w:asciiTheme="minorHAnsi" w:hAnsiTheme="minorHAnsi" w:cstheme="minorHAnsi"/>
+          <w:szCs w:val="24"/>
+        </w:rPr>
+      </w:pPr>
+      <w:r>
+        <w:rPr>
+          <w:rFonts w:asciiTheme="minorHAnsi" w:hAnsiTheme="minorHAnsi" w:cstheme="minorHAnsi"/>
+          <w:szCs w:val="24"/>
+        </w:rPr>
+        <w:drawing>
+          <wp:inline distT="0" distB="0" distL="0" distR="0" wp14:anchorId="2A8B89AA" wp14:editId="09F50106">
+            <wp:extent cx="5760085" cy="4171950"/>
+            <wp:effectExtent l="0" t="0" r="0" b="0"/>
+            <wp:docPr id="7" name="Imagem 7"/>
+            <wp:cNvGraphicFramePr>
+              <a:graphicFrameLocks xmlns:a="http://schemas.openxmlformats.org/drawingml/2006/main" noChangeAspect="1"/>
+            </wp:cNvGraphicFramePr>
+            <a:graphic xmlns:a="http://schemas.openxmlformats.org/drawingml/2006/main">
+              <a:graphicData uri="http://schemas.openxmlformats.org/drawingml/2006/picture">
+                <pic:pic xmlns:pic="http://schemas.openxmlformats.org/drawingml/2006/picture">
+                  <pic:nvPicPr>
+                    <pic:cNvPr id="1" name=""/>
+                    <pic:cNvPicPr/>
+                  </pic:nvPicPr>
+                  <pic:blipFill>
+                    <a:blip r:embed="rId11"/>
+                    <a:stretch>
+                      <a:fillRect/>
+                    </a:stretch>
+                  </pic:blipFill>
+                  <pic:spPr>
+                    <a:xfrm>
+                      <a:off x="0" y="0"/>
+                      <a:ext cx="5760085" cy="4171950"/>
+                    </a:xfrm>
+                    <a:prstGeom prst="rect">
+                      <a:avLst/>
+                    </a:prstGeom>
+                  </pic:spPr>
+                </pic:pic>
+              </a:graphicData>
+            </a:graphic>
+          </wp:inline>
+        </w:drawing>
+      </w:r>
     </w:p>
     <w:p>
       <w:pPr>
@@ -6234,7 +6221,7 @@
       </w:pPr>
     </w:p>
     <w:sectPr>
-      <w:headerReference w:type="default" r:id="rId10"/>
+      <w:headerReference w:type="default" r:id="rId12"/>
       <w:pgSz w:w="11906" w:h="16838"/>
       <w:pgMar w:top="1701" w:right="1134" w:bottom="1134" w:left="1701" w:header="709" w:footer="709" w:gutter="0"/>
       <w:cols w:space="708"/>
@@ -6306,6 +6293,39 @@
 
 <file path=word/numbering.xml><?xml version="1.0" encoding="utf-8"?>
 <w:numbering xmlns:wpc="http://schemas.microsoft.com/office/word/2010/wordprocessingCanvas" xmlns:cx="http://schemas.microsoft.com/office/drawing/2014/chartex" xmlns:mc="http://schemas.openxmlformats.org/markup-compatibility/2006" xmlns:o="urn:schemas-microsoft-com:office:office" xmlns:r="http://schemas.openxmlformats.org/officeDocument/2006/relationships" xmlns:m="http://schemas.openxmlformats.org/officeDocument/2006/math" xmlns:v="urn:schemas-microsoft-com:vml" xmlns:wp14="http://schemas.microsoft.com/office/word/2010/wordprocessingDrawing" xmlns:wp="http://schemas.openxmlformats.org/drawingml/2006/wordprocessingDrawing" xmlns:w10="urn:schemas-microsoft-com:office:word" xmlns:w="http://schemas.openxmlformats.org/wordprocessingml/2006/main" xmlns:w14="http://schemas.microsoft.com/office/word/2010/wordml" xmlns:w15="http://schemas.microsoft.com/office/word/2012/wordml" xmlns:w16se="http://schemas.microsoft.com/office/word/2015/wordml/symex" xmlns:wpg="http://schemas.microsoft.com/office/word/2010/wordprocessingGroup" xmlns:wpi="http://schemas.microsoft.com/office/word/2010/wordprocessingInk" xmlns:wne="http://schemas.microsoft.com/office/word/2006/wordml" xmlns:wps="http://schemas.microsoft.com/office/word/2010/wordprocessingShape" mc:Ignorable="w14 w15 w16se wp14">
+  <w:numPicBullet w:numPicBulletId="0">
+    <w:pict>
+      <v:shapetype id="_x0000_t75" coordsize="21600,21600" o:spt="75" o:preferrelative="t" path="m@4@5l@4@11@9@11@9@5xe" filled="f" stroked="f">
+        <v:stroke joinstyle="miter"/>
+        <v:formulas>
+          <v:f eqn="if lineDrawn pixelLineWidth 0"/>
+          <v:f eqn="sum @0 1 0"/>
+          <v:f eqn="sum 0 0 @1"/>
+          <v:f eqn="prod @2 1 2"/>
+          <v:f eqn="prod @3 21600 pixelWidth"/>
+          <v:f eqn="prod @3 21600 pixelHeight"/>
+          <v:f eqn="sum @0 0 1"/>
+          <v:f eqn="prod @6 1 2"/>
+          <v:f eqn="prod @7 21600 pixelWidth"/>
+          <v:f eqn="sum @8 21600 0"/>
+          <v:f eqn="prod @7 21600 pixelHeight"/>
+          <v:f eqn="sum @10 21600 0"/>
+        </v:formulas>
+        <v:path o:extrusionok="f" gradientshapeok="t" o:connecttype="rect"/>
+        <o:lock v:ext="edit" aspectratio="t"/>
+      </v:shapetype>
+      <v:shape id="Imagem 2" o:spid="_x0000_i1046" type="#_x0000_t75" style="width:10.3pt;height:10.3pt;visibility:visible;mso-wrap-style:square" o:bullet="t">
+        <v:imagedata r:id="rId1" o:title=""/>
+      </v:shape>
+    </w:pict>
+  </w:numPicBullet>
+  <w:numPicBullet w:numPicBulletId="1">
+    <w:pict>
+      <v:shape id="Imagem 3" o:spid="_x0000_i1047" type="#_x0000_t75" style="width:10.3pt;height:15.45pt;visibility:visible;mso-wrap-style:square" o:bullet="t">
+        <v:imagedata r:id="rId2" o:title=""/>
+      </v:shape>
+    </w:pict>
+  </w:numPicBullet>
   <w:abstractNum w:abstractNumId="0" w15:restartNumberingAfterBreak="0">
     <w:nsid w:val="00277447"/>
     <w:multiLevelType w:val="multilevel"/>
@@ -7115,6 +7135,147 @@
     </w:lvl>
   </w:abstractNum>
   <w:abstractNum w:abstractNumId="8" w15:restartNumberingAfterBreak="0">
+    <w:nsid w:val="26123C02"/>
+    <w:multiLevelType w:val="hybridMultilevel"/>
+    <w:tmpl w:val="3D50A1C0"/>
+    <w:lvl w:ilvl="0" w:tplc="E69EEA92">
+      <w:start w:val="1"/>
+      <w:numFmt w:val="bullet"/>
+      <w:lvlText w:val=""/>
+      <w:lvlPicBulletId w:val="1"/>
+      <w:lvlJc w:val="left"/>
+      <w:pPr>
+        <w:tabs>
+          <w:tab w:val="num" w:pos="720"/>
+        </w:tabs>
+        <w:ind w:left="720" w:hanging="360"/>
+      </w:pPr>
+      <w:rPr>
+        <w:rFonts w:ascii="Symbol" w:hAnsi="Symbol" w:hint="default"/>
+      </w:rPr>
+    </w:lvl>
+    <w:lvl w:ilvl="1" w:tplc="C91264CA" w:tentative="1">
+      <w:start w:val="1"/>
+      <w:numFmt w:val="bullet"/>
+      <w:lvlText w:val=""/>
+      <w:lvlJc w:val="left"/>
+      <w:pPr>
+        <w:tabs>
+          <w:tab w:val="num" w:pos="1440"/>
+        </w:tabs>
+        <w:ind w:left="1440" w:hanging="360"/>
+      </w:pPr>
+      <w:rPr>
+        <w:rFonts w:ascii="Symbol" w:hAnsi="Symbol" w:hint="default"/>
+      </w:rPr>
+    </w:lvl>
+    <w:lvl w:ilvl="2" w:tplc="222EC90A" w:tentative="1">
+      <w:start w:val="1"/>
+      <w:numFmt w:val="bullet"/>
+      <w:lvlText w:val=""/>
+      <w:lvlJc w:val="left"/>
+      <w:pPr>
+        <w:tabs>
+          <w:tab w:val="num" w:pos="2160"/>
+        </w:tabs>
+        <w:ind w:left="2160" w:hanging="360"/>
+      </w:pPr>
+      <w:rPr>
+        <w:rFonts w:ascii="Symbol" w:hAnsi="Symbol" w:hint="default"/>
+      </w:rPr>
+    </w:lvl>
+    <w:lvl w:ilvl="3" w:tplc="1576C86E" w:tentative="1">
+      <w:start w:val="1"/>
+      <w:numFmt w:val="bullet"/>
+      <w:lvlText w:val=""/>
+      <w:lvlJc w:val="left"/>
+      <w:pPr>
+        <w:tabs>
+          <w:tab w:val="num" w:pos="2880"/>
+        </w:tabs>
+        <w:ind w:left="2880" w:hanging="360"/>
+      </w:pPr>
+      <w:rPr>
+        <w:rFonts w:ascii="Symbol" w:hAnsi="Symbol" w:hint="default"/>
+      </w:rPr>
+    </w:lvl>
+    <w:lvl w:ilvl="4" w:tplc="A77A6908" w:tentative="1">
+      <w:start w:val="1"/>
+      <w:numFmt w:val="bullet"/>
+      <w:lvlText w:val=""/>
+      <w:lvlJc w:val="left"/>
+      <w:pPr>
+        <w:tabs>
+          <w:tab w:val="num" w:pos="3600"/>
+        </w:tabs>
+        <w:ind w:left="3600" w:hanging="360"/>
+      </w:pPr>
+      <w:rPr>
+        <w:rFonts w:ascii="Symbol" w:hAnsi="Symbol" w:hint="default"/>
+      </w:rPr>
+    </w:lvl>
+    <w:lvl w:ilvl="5" w:tplc="D486D2EE" w:tentative="1">
+      <w:start w:val="1"/>
+      <w:numFmt w:val="bullet"/>
+      <w:lvlText w:val=""/>
+      <w:lvlJc w:val="left"/>
+      <w:pPr>
+        <w:tabs>
+          <w:tab w:val="num" w:pos="4320"/>
+        </w:tabs>
+        <w:ind w:left="4320" w:hanging="360"/>
+      </w:pPr>
+      <w:rPr>
+        <w:rFonts w:ascii="Symbol" w:hAnsi="Symbol" w:hint="default"/>
+      </w:rPr>
+    </w:lvl>
+    <w:lvl w:ilvl="6" w:tplc="8530FAC4" w:tentative="1">
+      <w:start w:val="1"/>
+      <w:numFmt w:val="bullet"/>
+      <w:lvlText w:val=""/>
+      <w:lvlJc w:val="left"/>
+      <w:pPr>
+        <w:tabs>
+          <w:tab w:val="num" w:pos="5040"/>
+        </w:tabs>
+        <w:ind w:left="5040" w:hanging="360"/>
+      </w:pPr>
+      <w:rPr>
+        <w:rFonts w:ascii="Symbol" w:hAnsi="Symbol" w:hint="default"/>
+      </w:rPr>
+    </w:lvl>
+    <w:lvl w:ilvl="7" w:tplc="E9E48580" w:tentative="1">
+      <w:start w:val="1"/>
+      <w:numFmt w:val="bullet"/>
+      <w:lvlText w:val=""/>
+      <w:lvlJc w:val="left"/>
+      <w:pPr>
+        <w:tabs>
+          <w:tab w:val="num" w:pos="5760"/>
+        </w:tabs>
+        <w:ind w:left="5760" w:hanging="360"/>
+      </w:pPr>
+      <w:rPr>
+        <w:rFonts w:ascii="Symbol" w:hAnsi="Symbol" w:hint="default"/>
+      </w:rPr>
+    </w:lvl>
+    <w:lvl w:ilvl="8" w:tplc="E41CC58A" w:tentative="1">
+      <w:start w:val="1"/>
+      <w:numFmt w:val="bullet"/>
+      <w:lvlText w:val=""/>
+      <w:lvlJc w:val="left"/>
+      <w:pPr>
+        <w:tabs>
+          <w:tab w:val="num" w:pos="6480"/>
+        </w:tabs>
+        <w:ind w:left="6480" w:hanging="360"/>
+      </w:pPr>
+      <w:rPr>
+        <w:rFonts w:ascii="Symbol" w:hAnsi="Symbol" w:hint="default"/>
+      </w:rPr>
+    </w:lvl>
+  </w:abstractNum>
+  <w:abstractNum w:abstractNumId="9" w15:restartNumberingAfterBreak="0">
     <w:nsid w:val="2A071A89"/>
     <w:multiLevelType w:val="hybridMultilevel"/>
     <w:tmpl w:val="786AD4B2"/>
@@ -7227,7 +7388,7 @@
       </w:rPr>
     </w:lvl>
   </w:abstractNum>
-  <w:abstractNum w:abstractNumId="9" w15:restartNumberingAfterBreak="0">
+  <w:abstractNum w:abstractNumId="10" w15:restartNumberingAfterBreak="0">
     <w:nsid w:val="2D3F0B89"/>
     <w:multiLevelType w:val="hybridMultilevel"/>
     <w:tmpl w:val="51E42296"/>
@@ -7340,7 +7501,7 @@
       </w:rPr>
     </w:lvl>
   </w:abstractNum>
-  <w:abstractNum w:abstractNumId="10" w15:restartNumberingAfterBreak="0">
+  <w:abstractNum w:abstractNumId="11" w15:restartNumberingAfterBreak="0">
     <w:nsid w:val="2FB436A2"/>
     <w:multiLevelType w:val="hybridMultilevel"/>
     <w:tmpl w:val="39889C8E"/>
@@ -7453,7 +7614,7 @@
       </w:rPr>
     </w:lvl>
   </w:abstractNum>
-  <w:abstractNum w:abstractNumId="11" w15:restartNumberingAfterBreak="0">
+  <w:abstractNum w:abstractNumId="12" w15:restartNumberingAfterBreak="0">
     <w:nsid w:val="30A85EE3"/>
     <w:multiLevelType w:val="hybridMultilevel"/>
     <w:tmpl w:val="077471FC"/>
@@ -7566,7 +7727,7 @@
       </w:rPr>
     </w:lvl>
   </w:abstractNum>
-  <w:abstractNum w:abstractNumId="12" w15:restartNumberingAfterBreak="0">
+  <w:abstractNum w:abstractNumId="13" w15:restartNumberingAfterBreak="0">
     <w:nsid w:val="35A96499"/>
     <w:multiLevelType w:val="hybridMultilevel"/>
     <w:tmpl w:val="0D862136"/>
@@ -7655,7 +7816,7 @@
       </w:pPr>
     </w:lvl>
   </w:abstractNum>
-  <w:abstractNum w:abstractNumId="13" w15:restartNumberingAfterBreak="0">
+  <w:abstractNum w:abstractNumId="14" w15:restartNumberingAfterBreak="0">
     <w:nsid w:val="35CF01D0"/>
     <w:multiLevelType w:val="hybridMultilevel"/>
     <w:tmpl w:val="1CB48BC2"/>
@@ -7744,7 +7905,7 @@
       </w:pPr>
     </w:lvl>
   </w:abstractNum>
-  <w:abstractNum w:abstractNumId="14" w15:restartNumberingAfterBreak="0">
+  <w:abstractNum w:abstractNumId="15" w15:restartNumberingAfterBreak="0">
     <w:nsid w:val="36CA1164"/>
     <w:multiLevelType w:val="hybridMultilevel"/>
     <w:tmpl w:val="B776CDD0"/>
@@ -7857,7 +8018,7 @@
       </w:rPr>
     </w:lvl>
   </w:abstractNum>
-  <w:abstractNum w:abstractNumId="15" w15:restartNumberingAfterBreak="0">
+  <w:abstractNum w:abstractNumId="16" w15:restartNumberingAfterBreak="0">
     <w:nsid w:val="3ACB3A44"/>
     <w:multiLevelType w:val="multilevel"/>
     <w:tmpl w:val="EEEC92B8"/>
@@ -7978,7 +8139,7 @@
       </w:rPr>
     </w:lvl>
   </w:abstractNum>
-  <w:abstractNum w:abstractNumId="16" w15:restartNumberingAfterBreak="0">
+  <w:abstractNum w:abstractNumId="17" w15:restartNumberingAfterBreak="0">
     <w:nsid w:val="3F9A35D7"/>
     <w:multiLevelType w:val="multilevel"/>
     <w:tmpl w:val="4B90366E"/>
@@ -8091,7 +8252,7 @@
       </w:rPr>
     </w:lvl>
   </w:abstractNum>
-  <w:abstractNum w:abstractNumId="17" w15:restartNumberingAfterBreak="0">
+  <w:abstractNum w:abstractNumId="18" w15:restartNumberingAfterBreak="0">
     <w:nsid w:val="40665C3A"/>
     <w:multiLevelType w:val="hybridMultilevel"/>
     <w:tmpl w:val="B4ACA95E"/>
@@ -8204,7 +8365,7 @@
       </w:rPr>
     </w:lvl>
   </w:abstractNum>
-  <w:abstractNum w:abstractNumId="18" w15:restartNumberingAfterBreak="0">
+  <w:abstractNum w:abstractNumId="19" w15:restartNumberingAfterBreak="0">
     <w:nsid w:val="43B65DFE"/>
     <w:multiLevelType w:val="hybridMultilevel"/>
     <w:tmpl w:val="83F4A9B2"/>
@@ -8317,7 +8478,7 @@
       </w:rPr>
     </w:lvl>
   </w:abstractNum>
-  <w:abstractNum w:abstractNumId="19" w15:restartNumberingAfterBreak="0">
+  <w:abstractNum w:abstractNumId="20" w15:restartNumberingAfterBreak="0">
     <w:nsid w:val="4D353BD9"/>
     <w:multiLevelType w:val="hybridMultilevel"/>
     <w:tmpl w:val="6D86435E"/>
@@ -8430,7 +8591,7 @@
       </w:rPr>
     </w:lvl>
   </w:abstractNum>
-  <w:abstractNum w:abstractNumId="20" w15:restartNumberingAfterBreak="0">
+  <w:abstractNum w:abstractNumId="21" w15:restartNumberingAfterBreak="0">
     <w:nsid w:val="535816BF"/>
     <w:multiLevelType w:val="hybridMultilevel"/>
     <w:tmpl w:val="21F89CF2"/>
@@ -8543,7 +8704,7 @@
       </w:rPr>
     </w:lvl>
   </w:abstractNum>
-  <w:abstractNum w:abstractNumId="21" w15:restartNumberingAfterBreak="0">
+  <w:abstractNum w:abstractNumId="22" w15:restartNumberingAfterBreak="0">
     <w:nsid w:val="547002D0"/>
     <w:multiLevelType w:val="hybridMultilevel"/>
     <w:tmpl w:val="1D4EBAD0"/>
@@ -8656,7 +8817,7 @@
       </w:rPr>
     </w:lvl>
   </w:abstractNum>
-  <w:abstractNum w:abstractNumId="22" w15:restartNumberingAfterBreak="0">
+  <w:abstractNum w:abstractNumId="23" w15:restartNumberingAfterBreak="0">
     <w:nsid w:val="57CF5599"/>
     <w:multiLevelType w:val="hybridMultilevel"/>
     <w:tmpl w:val="6C849156"/>
@@ -8745,7 +8906,7 @@
       </w:pPr>
     </w:lvl>
   </w:abstractNum>
-  <w:abstractNum w:abstractNumId="23" w15:restartNumberingAfterBreak="0">
+  <w:abstractNum w:abstractNumId="24" w15:restartNumberingAfterBreak="0">
     <w:nsid w:val="5B384EF3"/>
     <w:multiLevelType w:val="hybridMultilevel"/>
     <w:tmpl w:val="9B94FE3E"/>
@@ -8858,7 +9019,7 @@
       </w:rPr>
     </w:lvl>
   </w:abstractNum>
-  <w:abstractNum w:abstractNumId="24" w15:restartNumberingAfterBreak="0">
+  <w:abstractNum w:abstractNumId="25" w15:restartNumberingAfterBreak="0">
     <w:nsid w:val="61F6573F"/>
     <w:multiLevelType w:val="multilevel"/>
     <w:tmpl w:val="AE0A5B5C"/>
@@ -8971,7 +9132,7 @@
       </w:rPr>
     </w:lvl>
   </w:abstractNum>
-  <w:abstractNum w:abstractNumId="25" w15:restartNumberingAfterBreak="0">
+  <w:abstractNum w:abstractNumId="26" w15:restartNumberingAfterBreak="0">
     <w:nsid w:val="654128CF"/>
     <w:multiLevelType w:val="hybridMultilevel"/>
     <w:tmpl w:val="22626F2C"/>
@@ -9060,7 +9221,7 @@
       </w:pPr>
     </w:lvl>
   </w:abstractNum>
-  <w:abstractNum w:abstractNumId="26" w15:restartNumberingAfterBreak="0">
+  <w:abstractNum w:abstractNumId="27" w15:restartNumberingAfterBreak="0">
     <w:nsid w:val="67B71626"/>
     <w:multiLevelType w:val="hybridMultilevel"/>
     <w:tmpl w:val="AFD619C2"/>
@@ -9173,7 +9334,7 @@
       </w:rPr>
     </w:lvl>
   </w:abstractNum>
-  <w:abstractNum w:abstractNumId="27" w15:restartNumberingAfterBreak="0">
+  <w:abstractNum w:abstractNumId="28" w15:restartNumberingAfterBreak="0">
     <w:nsid w:val="68B64D36"/>
     <w:multiLevelType w:val="hybridMultilevel"/>
     <w:tmpl w:val="CEA05670"/>
@@ -9286,7 +9447,7 @@
       </w:rPr>
     </w:lvl>
   </w:abstractNum>
-  <w:abstractNum w:abstractNumId="28" w15:restartNumberingAfterBreak="0">
+  <w:abstractNum w:abstractNumId="29" w15:restartNumberingAfterBreak="0">
     <w:nsid w:val="6F9755A2"/>
     <w:multiLevelType w:val="hybridMultilevel"/>
     <w:tmpl w:val="D3AAD582"/>
@@ -9375,7 +9536,7 @@
       </w:pPr>
     </w:lvl>
   </w:abstractNum>
-  <w:abstractNum w:abstractNumId="29" w15:restartNumberingAfterBreak="0">
+  <w:abstractNum w:abstractNumId="30" w15:restartNumberingAfterBreak="0">
     <w:nsid w:val="77170B73"/>
     <w:multiLevelType w:val="hybridMultilevel"/>
     <w:tmpl w:val="2676E200"/>
@@ -9464,7 +9625,7 @@
       </w:pPr>
     </w:lvl>
   </w:abstractNum>
-  <w:abstractNum w:abstractNumId="30" w15:restartNumberingAfterBreak="0">
+  <w:abstractNum w:abstractNumId="31" w15:restartNumberingAfterBreak="0">
     <w:nsid w:val="7E6119CE"/>
     <w:multiLevelType w:val="hybridMultilevel"/>
     <w:tmpl w:val="459CCB0E"/>
@@ -9581,16 +9742,16 @@
     <w:abstractNumId w:val="5"/>
   </w:num>
   <w:num w:numId="2">
-    <w:abstractNumId w:val="12"/>
+    <w:abstractNumId w:val="13"/>
   </w:num>
   <w:num w:numId="3">
-    <w:abstractNumId w:val="10"/>
+    <w:abstractNumId w:val="11"/>
   </w:num>
   <w:num w:numId="4">
-    <w:abstractNumId w:val="24"/>
+    <w:abstractNumId w:val="25"/>
   </w:num>
   <w:num w:numId="5">
-    <w:abstractNumId w:val="16"/>
+    <w:abstractNumId w:val="17"/>
   </w:num>
   <w:num w:numId="6">
     <w:abstractNumId w:val="0"/>
@@ -9599,10 +9760,10 @@
     <w:abstractNumId w:val="6"/>
   </w:num>
   <w:num w:numId="8">
-    <w:abstractNumId w:val="15"/>
+    <w:abstractNumId w:val="16"/>
   </w:num>
   <w:num w:numId="9">
-    <w:abstractNumId w:val="28"/>
+    <w:abstractNumId w:val="29"/>
   </w:num>
   <w:num w:numId="10">
     <w:abstractNumId w:val="7"/>
@@ -9611,19 +9772,19 @@
     <w:abstractNumId w:val="3"/>
   </w:num>
   <w:num w:numId="12">
-    <w:abstractNumId w:val="22"/>
+    <w:abstractNumId w:val="23"/>
   </w:num>
   <w:num w:numId="13">
-    <w:abstractNumId w:val="13"/>
+    <w:abstractNumId w:val="14"/>
   </w:num>
   <w:num w:numId="14">
-    <w:abstractNumId w:val="25"/>
+    <w:abstractNumId w:val="26"/>
   </w:num>
   <w:num w:numId="15">
-    <w:abstractNumId w:val="11"/>
+    <w:abstractNumId w:val="12"/>
   </w:num>
   <w:num w:numId="16">
-    <w:abstractNumId w:val="8"/>
+    <w:abstractNumId w:val="9"/>
   </w:num>
   <w:num w:numId="17">
     <w:abstractNumId w:val="1"/>
@@ -9632,43 +9793,46 @@
     <w:abstractNumId w:val="2"/>
   </w:num>
   <w:num w:numId="19">
-    <w:abstractNumId w:val="29"/>
+    <w:abstractNumId w:val="30"/>
   </w:num>
   <w:num w:numId="20">
-    <w:abstractNumId w:val="19"/>
+    <w:abstractNumId w:val="20"/>
   </w:num>
   <w:num w:numId="21">
     <w:abstractNumId w:val="4"/>
   </w:num>
   <w:num w:numId="22">
+    <w:abstractNumId w:val="22"/>
+  </w:num>
+  <w:num w:numId="23">
+    <w:abstractNumId w:val="10"/>
+  </w:num>
+  <w:num w:numId="24">
     <w:abstractNumId w:val="21"/>
   </w:num>
-  <w:num w:numId="23">
-    <w:abstractNumId w:val="9"/>
+  <w:num w:numId="25">
+    <w:abstractNumId w:val="19"/>
   </w:num>
-  <w:num w:numId="24">
-    <w:abstractNumId w:val="20"/>
+  <w:num w:numId="26">
+    <w:abstractNumId w:val="27"/>
   </w:num>
-  <w:num w:numId="25">
+  <w:num w:numId="27">
     <w:abstractNumId w:val="18"/>
   </w:num>
-  <w:num w:numId="26">
-    <w:abstractNumId w:val="26"/>
-  </w:num>
-  <w:num w:numId="27">
-    <w:abstractNumId w:val="17"/>
-  </w:num>
   <w:num w:numId="28">
-    <w:abstractNumId w:val="23"/>
+    <w:abstractNumId w:val="24"/>
   </w:num>
   <w:num w:numId="29">
-    <w:abstractNumId w:val="30"/>
+    <w:abstractNumId w:val="31"/>
   </w:num>
   <w:num w:numId="30">
-    <w:abstractNumId w:val="27"/>
+    <w:abstractNumId w:val="28"/>
   </w:num>
   <w:num w:numId="31">
-    <w:abstractNumId w:val="14"/>
+    <w:abstractNumId w:val="15"/>
+  </w:num>
+  <w:num w:numId="32">
+    <w:abstractNumId w:val="8"/>
   </w:num>
 </w:numbering>
 </file>
@@ -10570,7 +10734,7 @@
 </file>
 
 <file path=customXml/itemProps1.xml><?xml version="1.0" encoding="utf-8"?>
-<ds:datastoreItem xmlns:ds="http://schemas.openxmlformats.org/officeDocument/2006/customXml" ds:itemID="{40D3B277-971B-4E07-AC32-5064BC161BEA}">
+<ds:datastoreItem xmlns:ds="http://schemas.openxmlformats.org/officeDocument/2006/customXml" ds:itemID="{5C7A4719-2F9E-428B-843B-94680C8F6BA8}">
   <ds:schemaRefs>
     <ds:schemaRef ds:uri="http://schemas.openxmlformats.org/officeDocument/2006/bibliography"/>
   </ds:schemaRefs>

</xml_diff>